<commit_message>
Add Search feature to map part of trippometer. Use MssListModel instead of QQmlListProperty for search result, QQmlListProperty resulted in sigsegv all the time and more code.
</commit_message>
<xml_diff>
--- a/doc/Trippomer 2.docx
+++ b/doc/Trippomer 2.docx
@@ -1,6 +1,6 @@
 
 <file path=word/document.xml><?xml version="1.0" encoding="utf-8"?>
-<w:document xmlns:wpc="http://schemas.microsoft.com/office/word/2010/wordprocessingCanvas" xmlns:cx="http://schemas.microsoft.com/office/drawing/2014/chartex" xmlns:cx1="http://schemas.microsoft.com/office/drawing/2015/9/8/chartex" xmlns:cx2="http://schemas.microsoft.com/office/drawing/2015/10/21/chartex" xmlns:mc="http://schemas.openxmlformats.org/markup-compatibility/2006" xmlns:o="urn:schemas-microsoft-com:office:office" xmlns:r="http://schemas.openxmlformats.org/officeDocument/2006/relationships" xmlns:m="http://schemas.openxmlformats.org/officeDocument/2006/math" xmlns:v="urn:schemas-microsoft-com:vml" xmlns:wp14="http://schemas.microsoft.com/office/word/2010/wordprocessingDrawing" xmlns:wp="http://schemas.openxmlformats.org/drawingml/2006/wordprocessingDrawing" xmlns:w10="urn:schemas-microsoft-com:office:word" xmlns:w="http://schemas.openxmlformats.org/wordprocessingml/2006/main" xmlns:w14="http://schemas.microsoft.com/office/word/2010/wordml" xmlns:w15="http://schemas.microsoft.com/office/word/2012/wordml" xmlns:w16se="http://schemas.microsoft.com/office/word/2015/wordml/symex" xmlns:wpg="http://schemas.microsoft.com/office/word/2010/wordprocessingGroup" xmlns:wpi="http://schemas.microsoft.com/office/word/2010/wordprocessingInk" xmlns:wne="http://schemas.microsoft.com/office/word/2006/wordml" xmlns:wps="http://schemas.microsoft.com/office/word/2010/wordprocessingShape" mc:Ignorable="w14 w15 w16se wp14">
+<w:document xmlns:wpc="http://schemas.microsoft.com/office/word/2010/wordprocessingCanvas" xmlns:cx="http://schemas.microsoft.com/office/drawing/2014/chartex" xmlns:cx1="http://schemas.microsoft.com/office/drawing/2015/9/8/chartex" xmlns:cx2="http://schemas.microsoft.com/office/drawing/2015/10/21/chartex" xmlns:cx3="http://schemas.microsoft.com/office/drawing/2016/5/9/chartex" xmlns:cx4="http://schemas.microsoft.com/office/drawing/2016/5/10/chartex" xmlns:cx5="http://schemas.microsoft.com/office/drawing/2016/5/11/chartex" xmlns:cx6="http://schemas.microsoft.com/office/drawing/2016/5/12/chartex" xmlns:cx7="http://schemas.microsoft.com/office/drawing/2016/5/13/chartex" xmlns:cx8="http://schemas.microsoft.com/office/drawing/2016/5/14/chartex" xmlns:mc="http://schemas.openxmlformats.org/markup-compatibility/2006" xmlns:aink="http://schemas.microsoft.com/office/drawing/2016/ink" xmlns:am3d="http://schemas.microsoft.com/office/drawing/2017/model3d" xmlns:o="urn:schemas-microsoft-com:office:office" xmlns:r="http://schemas.openxmlformats.org/officeDocument/2006/relationships" xmlns:m="http://schemas.openxmlformats.org/officeDocument/2006/math" xmlns:v="urn:schemas-microsoft-com:vml" xmlns:wp14="http://schemas.microsoft.com/office/word/2010/wordprocessingDrawing" xmlns:wp="http://schemas.openxmlformats.org/drawingml/2006/wordprocessingDrawing" xmlns:w10="urn:schemas-microsoft-com:office:word" xmlns:w="http://schemas.openxmlformats.org/wordprocessingml/2006/main" xmlns:w14="http://schemas.microsoft.com/office/word/2010/wordml" xmlns:w15="http://schemas.microsoft.com/office/word/2012/wordml" xmlns:w16se="http://schemas.microsoft.com/office/word/2015/wordml/symex" xmlns:wpg="http://schemas.microsoft.com/office/word/2010/wordprocessingGroup" xmlns:wpi="http://schemas.microsoft.com/office/word/2010/wordprocessingInk" xmlns:wne="http://schemas.microsoft.com/office/word/2006/wordml" xmlns:wps="http://schemas.microsoft.com/office/word/2010/wordprocessingShape" mc:Ignorable="w14 w15 w16se wp14">
   <w:body>
     <w:p>
       <w:pPr>
@@ -28,139 +28,309 @@
         </w:rPr>
         <w:t xml:space="preserve">2 </w:t>
       </w:r>
+      <w:r>
+        <w:rPr>
+          <w:lang w:val="en-US"/>
+        </w:rPr>
+        <w:t>measu</w:t>
+      </w:r>
+      <w:r>
+        <w:rPr>
+          <w:lang w:val="en-US"/>
+        </w:rPr>
+        <w:t>res</w:t>
+      </w:r>
+      <w:r>
+        <w:rPr>
+          <w:lang w:val="en-US"/>
+        </w:rPr>
+        <w:t xml:space="preserve"> speed, duration, distance, </w:t>
+      </w:r>
+      <w:r>
+        <w:rPr>
+          <w:lang w:val="en-US"/>
+        </w:rPr>
+        <w:t xml:space="preserve">elevation, </w:t>
+      </w:r>
+      <w:r>
+        <w:rPr>
+          <w:lang w:val="en-US"/>
+        </w:rPr>
+        <w:t xml:space="preserve">average speed, maximum speed </w:t>
+      </w:r>
+      <w:r>
+        <w:rPr>
+          <w:lang w:val="en-US"/>
+        </w:rPr>
+        <w:t xml:space="preserve">etc. </w:t>
+      </w:r>
+      <w:r>
+        <w:rPr>
+          <w:lang w:val="en-US"/>
+        </w:rPr>
+        <w:t>like a bike computer but</w:t>
+      </w:r>
+      <w:r>
+        <w:rPr>
+          <w:lang w:val="en-US"/>
+        </w:rPr>
+        <w:t xml:space="preserve"> with no cords</w:t>
+      </w:r>
+      <w:r>
+        <w:rPr>
+          <w:lang w:val="en-US"/>
+        </w:rPr>
+        <w:t xml:space="preserve"> or a simple Cardio Trainer app but with no bugging on social media etc</w:t>
+      </w:r>
+      <w:r>
+        <w:rPr>
+          <w:lang w:val="en-US"/>
+        </w:rPr>
+        <w:t>.  On the Jolla phone it also works as a compass</w:t>
+      </w:r>
+      <w:r>
+        <w:rPr>
+          <w:lang w:val="en-US"/>
+        </w:rPr>
+        <w:t xml:space="preserve"> (not on Jolla C)</w:t>
+      </w:r>
+      <w:r>
+        <w:rPr>
+          <w:lang w:val="en-US"/>
+        </w:rPr>
+        <w:t>.</w:t>
+      </w:r>
+      <w:r>
+        <w:rPr>
+          <w:lang w:val="en-US"/>
+        </w:rPr>
+        <w:t xml:space="preserve"> </w:t>
+      </w:r>
+      <w:r>
+        <w:rPr>
+          <w:lang w:val="en-US"/>
+        </w:rPr>
+        <w:t>Sweep right to the attached map page (Open Street Map) and you can log the track and save points of interests e.g. hotspots for fishing picking mushrooms (that you don’t want to share :-) etc.</w:t>
+      </w:r>
+      <w:r>
+        <w:rPr>
+          <w:lang w:val="en-US"/>
+        </w:rPr>
+        <w:t xml:space="preserve"> </w:t>
+      </w:r>
+      <w:r>
+        <w:rPr>
+          <w:lang w:val="en-US"/>
+        </w:rPr>
+        <w:t xml:space="preserve"> Enable the back navigation press back arrow. </w:t>
+      </w:r>
+      <w:r>
+        <w:rPr>
+          <w:lang w:val="en-US"/>
+        </w:rPr>
+        <w:t xml:space="preserve">To save a track pull up the track list and press “Save” then press and hold and select rename to enter a name. For saving a hot spot press the pin button on the map. </w:t>
+      </w:r>
+      <w:r>
+        <w:rPr>
+          <w:lang w:val="en-US"/>
+        </w:rPr>
+        <w:t xml:space="preserve"> </w:t>
+      </w:r>
+    </w:p>
+    <w:p>
+      <w:pPr>
+        <w:rPr>
+          <w:lang w:val="en-US"/>
+        </w:rPr>
+      </w:pPr>
+      <w:r>
+        <w:rPr>
+          <w:lang w:val="en-US"/>
+        </w:rPr>
+        <w:t xml:space="preserve">Distance measuring </w:t>
+      </w:r>
+      <w:r>
+        <w:rPr>
+          <w:lang w:val="en-US"/>
+        </w:rPr>
+        <w:t>tool.</w:t>
+      </w:r>
+      <w:r>
+        <w:rPr>
+          <w:lang w:val="en-US"/>
+        </w:rPr>
+        <w:t xml:space="preserve"> Start measuring by pressing the button with a red path on and a start marker is set in the center of the screen.</w:t>
+      </w:r>
+    </w:p>
+    <w:p>
+      <w:pPr>
+        <w:rPr>
+          <w:lang w:val="en-US"/>
+        </w:rPr>
+      </w:pPr>
+      <w:r>
+        <w:rPr>
+          <w:lang w:val="en-US"/>
+        </w:rPr>
+        <w:t>Move to next point in the path to measure, the result is shown in the upper left.  Reset by press and hold.</w:t>
+      </w:r>
+    </w:p>
+    <w:p>
+      <w:pPr>
+        <w:rPr>
+          <w:lang w:val="en-US"/>
+        </w:rPr>
+      </w:pPr>
+      <w:r>
+        <w:rPr>
+          <w:lang w:val="en-US"/>
+        </w:rPr>
+        <w:t>T</w:t>
+      </w:r>
+      <w:r>
+        <w:rPr>
+          <w:lang w:val="en-US"/>
+        </w:rPr>
+        <w:t>o show a better overview map use Virtual Earth map by pressing the globe restore by double click</w:t>
+      </w:r>
+    </w:p>
+    <w:p>
+      <w:pPr>
+        <w:rPr>
+          <w:lang w:val="en-US"/>
+        </w:rPr>
+      </w:pPr>
+      <w:r>
+        <w:rPr>
+          <w:lang w:val="en-US"/>
+        </w:rPr>
+        <w:t xml:space="preserve">To show </w:t>
+      </w:r>
+      <w:r>
+        <w:rPr>
+          <w:lang w:val="en-US"/>
+        </w:rPr>
+        <w:t>satellite</w:t>
+      </w:r>
+      <w:r>
+        <w:rPr>
+          <w:lang w:val="en-US"/>
+        </w:rPr>
+        <w:t xml:space="preserve"> map press the satellite button.  </w:t>
+      </w:r>
+    </w:p>
+    <w:p>
+      <w:pPr>
+        <w:rPr>
+          <w:lang w:val="en-US"/>
+        </w:rPr>
+      </w:pPr>
+    </w:p>
+    <w:p>
+      <w:pPr>
+        <w:rPr>
+          <w:lang w:val="en-US"/>
+        </w:rPr>
+      </w:pPr>
+    </w:p>
+    <w:p>
+      <w:pPr>
+        <w:rPr>
+          <w:lang w:val="en-US"/>
+        </w:rPr>
+      </w:pPr>
+      <w:r>
+        <w:rPr>
+          <w:lang w:val="en-US"/>
+        </w:rPr>
+        <w:t>2.3-0</w:t>
+      </w:r>
+    </w:p>
+    <w:p>
+      <w:pPr>
+        <w:rPr>
+          <w:lang w:val="en-US"/>
+        </w:rPr>
+      </w:pPr>
+      <w:r>
+        <w:rPr>
+          <w:lang w:val="en-US"/>
+        </w:rPr>
+        <w:t>- Adopt for Sailfish X</w:t>
+      </w:r>
+    </w:p>
+    <w:p>
+      <w:pPr>
+        <w:rPr>
+          <w:lang w:val="en-US"/>
+        </w:rPr>
+      </w:pPr>
+      <w:r>
+        <w:rPr>
+          <w:lang w:val="en-US"/>
+        </w:rPr>
+        <w:t>- Add distance measurement tool to map view</w:t>
+      </w:r>
+    </w:p>
+    <w:p>
+      <w:pPr>
+        <w:rPr>
+          <w:lang w:val="en-US"/>
+        </w:rPr>
+      </w:pPr>
+      <w:r>
+        <w:rPr>
+          <w:lang w:val="en-US"/>
+        </w:rPr>
+        <w:t>- Buttons for Virtual Earth</w:t>
+      </w:r>
+    </w:p>
+    <w:p>
+      <w:pPr>
+        <w:rPr>
+          <w:lang w:val="en-US"/>
+        </w:rPr>
+      </w:pPr>
+    </w:p>
+    <w:p>
+      <w:pPr>
+        <w:rPr>
+          <w:lang w:val="en-US"/>
+        </w:rPr>
+      </w:pPr>
+      <w:r>
+        <w:rPr>
+          <w:lang w:val="en-US"/>
+        </w:rPr>
+        <w:t xml:space="preserve">Mapping and </w:t>
+      </w:r>
       <w:proofErr w:type="spellStart"/>
       <w:r>
         <w:rPr>
           <w:lang w:val="en-US"/>
         </w:rPr>
-        <w:t>mesur</w:t>
-      </w:r>
-      <w:r>
-        <w:rPr>
-          <w:lang w:val="en-US"/>
-        </w:rPr>
-        <w:t>es</w:t>
+        <w:t>gps</w:t>
       </w:r>
       <w:proofErr w:type="spellEnd"/>
       <w:r>
         <w:rPr>
           <w:lang w:val="en-US"/>
         </w:rPr>
-        <w:t xml:space="preserve"> speed, duration, distance, </w:t>
-      </w:r>
-      <w:r>
-        <w:rPr>
-          <w:lang w:val="en-US"/>
-        </w:rPr>
-        <w:t xml:space="preserve">elevation, </w:t>
-      </w:r>
-      <w:r>
-        <w:rPr>
-          <w:lang w:val="en-US"/>
-        </w:rPr>
-        <w:t xml:space="preserve">average speed, maximum speed </w:t>
-      </w:r>
-      <w:r>
-        <w:rPr>
-          <w:lang w:val="en-US"/>
-        </w:rPr>
-        <w:t xml:space="preserve">etc. </w:t>
-      </w:r>
-      <w:r>
-        <w:rPr>
-          <w:lang w:val="en-US"/>
-        </w:rPr>
-        <w:t>like a bike computer but</w:t>
-      </w:r>
-      <w:r>
-        <w:rPr>
-          <w:lang w:val="en-US"/>
-        </w:rPr>
-        <w:t xml:space="preserve"> with no cords</w:t>
-      </w:r>
-      <w:r>
-        <w:rPr>
-          <w:lang w:val="en-US"/>
-        </w:rPr>
-        <w:t xml:space="preserve"> or a simple Cardio Trainer app but with no bugging on social media etc</w:t>
-      </w:r>
-      <w:r>
-        <w:rPr>
-          <w:lang w:val="en-US"/>
-        </w:rPr>
-        <w:t>.  On the Jolla phone it also works as a compass</w:t>
-      </w:r>
-      <w:r>
-        <w:rPr>
-          <w:lang w:val="en-US"/>
-        </w:rPr>
-        <w:t xml:space="preserve"> (not on Jolla C)</w:t>
-      </w:r>
+        <w:t xml:space="preserve"> navigation app with </w:t>
+      </w:r>
+      <w:proofErr w:type="spellStart"/>
+      <w:r>
+        <w:rPr>
+          <w:lang w:val="en-US"/>
+        </w:rPr>
+        <w:t>bikecomputer</w:t>
+      </w:r>
+      <w:proofErr w:type="spellEnd"/>
       <w:r>
         <w:rPr>
           <w:lang w:val="en-US"/>
         </w:rPr>
         <w:t>.</w:t>
-      </w:r>
-      <w:r>
-        <w:rPr>
-          <w:lang w:val="en-US"/>
-        </w:rPr>
-        <w:t xml:space="preserve"> </w:t>
-      </w:r>
-      <w:r>
-        <w:rPr>
-          <w:lang w:val="en-US"/>
-        </w:rPr>
-        <w:t>Sweep right to the attached map page (Open Street Map) and you can log the track and save points of interests e.g. hotspots for fishing picking mushrooms (that you don’t want to share :-) etc.</w:t>
-      </w:r>
-      <w:r>
-        <w:rPr>
-          <w:lang w:val="en-US"/>
-        </w:rPr>
-        <w:t xml:space="preserve"> </w:t>
-      </w:r>
-      <w:r>
-        <w:rPr>
-          <w:lang w:val="en-US"/>
-        </w:rPr>
-        <w:t xml:space="preserve"> Enable the back navigation press back arrow. </w:t>
-      </w:r>
-      <w:r>
-        <w:rPr>
-          <w:lang w:val="en-US"/>
-        </w:rPr>
-        <w:t xml:space="preserve">To save a track pull up the track list and press “Save” then press and hold and select rename to enter a name. For saving a hot spot press the pin button on the map. </w:t>
-      </w:r>
-      <w:r>
-        <w:rPr>
-          <w:lang w:val="en-US"/>
-        </w:rPr>
-        <w:t xml:space="preserve"> </w:t>
-      </w:r>
-      <w:r>
-        <w:rPr>
-          <w:lang w:val="en-US"/>
-        </w:rPr>
-        <w:t xml:space="preserve">Double tap on the zoom symbol on the map </w:t>
-      </w:r>
-      <w:r>
-        <w:rPr>
-          <w:lang w:val="en-US"/>
-        </w:rPr>
-        <w:t xml:space="preserve">to toggle between street map and </w:t>
-      </w:r>
-      <w:r>
-        <w:rPr>
-          <w:lang w:val="en-US"/>
-        </w:rPr>
-        <w:t xml:space="preserve">satellite </w:t>
-      </w:r>
-      <w:r>
-        <w:rPr>
-          <w:lang w:val="en-US"/>
-        </w:rPr>
-        <w:t>map.</w:t>
       </w:r>
       <w:bookmarkStart w:id="0" w:name="_GoBack"/>
       <w:bookmarkEnd w:id="0"/>
@@ -171,6 +341,12 @@
           <w:lang w:val="en-US"/>
         </w:rPr>
       </w:pPr>
+      <w:r>
+        <w:rPr>
+          <w:lang w:val="en-US"/>
+        </w:rPr>
+        <w:t xml:space="preserve">    </w:t>
+      </w:r>
     </w:p>
     <w:p>
       <w:pPr>
@@ -206,7 +382,7 @@
       </w:pPr>
     </w:pPrDefault>
   </w:docDefaults>
-  <w:latentStyles w:defLockedState="0" w:defUIPriority="99" w:defSemiHidden="0" w:defUnhideWhenUsed="0" w:defQFormat="0" w:count="372">
+  <w:latentStyles w:defLockedState="0" w:defUIPriority="99" w:defSemiHidden="0" w:defUnhideWhenUsed="0" w:defQFormat="0" w:count="375">
     <w:lsdException w:name="Normal" w:uiPriority="0" w:qFormat="1"/>
     <w:lsdException w:name="heading 1" w:uiPriority="9" w:qFormat="1"/>
     <w:lsdException w:name="heading 2" w:semiHidden="1" w:uiPriority="9" w:unhideWhenUsed="1" w:qFormat="1"/>
@@ -356,10 +532,11 @@
     <w:lsdException w:name="Table Professional" w:semiHidden="1" w:unhideWhenUsed="1"/>
     <w:lsdException w:name="Table Subtle 1" w:semiHidden="1" w:unhideWhenUsed="1"/>
     <w:lsdException w:name="Table Subtle 2" w:semiHidden="1" w:unhideWhenUsed="1"/>
-    <w:lsdException w:name="Table Web 1" w:semiHidden="1" w:unhideWhenUsed="1"/>
     <w:lsdException w:name="Table Web 2" w:semiHidden="1" w:unhideWhenUsed="1"/>
+    <w:lsdException w:name="Table Web 3" w:semiHidden="1" w:unhideWhenUsed="1"/>
     <w:lsdException w:name="Balloon Text" w:semiHidden="1" w:unhideWhenUsed="1"/>
     <w:lsdException w:name="Table Grid" w:uiPriority="39"/>
+    <w:lsdException w:name="Table Theme" w:semiHidden="1" w:unhideWhenUsed="1"/>
     <w:lsdException w:name="Placeholder Text" w:semiHidden="1"/>
     <w:lsdException w:name="No Spacing" w:uiPriority="1" w:qFormat="1"/>
     <w:lsdException w:name="Light Shading" w:uiPriority="60"/>
@@ -576,6 +753,9 @@
     <w:lsdException w:name="List Table 6 Colorful Accent 6" w:uiPriority="51"/>
     <w:lsdException w:name="List Table 7 Colorful Accent 6" w:uiPriority="52"/>
     <w:lsdException w:name="Mention" w:semiHidden="1" w:unhideWhenUsed="1"/>
+    <w:lsdException w:name="Smart Hyperlink" w:semiHidden="1" w:unhideWhenUsed="1"/>
+    <w:lsdException w:name="Hashtag" w:semiHidden="1" w:unhideWhenUsed="1"/>
+    <w:lsdException w:name="Unresolved Mention" w:semiHidden="1" w:unhideWhenUsed="1"/>
   </w:latentStyles>
   <w:style w:type="paragraph" w:default="1" w:styleId="Normal">
     <w:name w:val="Normal"/>

</xml_diff>

<commit_message>
Add new tracks to end solves strange bug
</commit_message>
<xml_diff>
--- a/doc/Trippomer 2.docx
+++ b/doc/Trippomer 2.docx
@@ -1,6 +1,6 @@
 
 <file path=word/document.xml><?xml version="1.0" encoding="utf-8"?>
-<w:document xmlns:wpc="http://schemas.microsoft.com/office/word/2010/wordprocessingCanvas" xmlns:cx="http://schemas.microsoft.com/office/drawing/2014/chartex" xmlns:cx1="http://schemas.microsoft.com/office/drawing/2015/9/8/chartex" xmlns:cx2="http://schemas.microsoft.com/office/drawing/2015/10/21/chartex" xmlns:cx3="http://schemas.microsoft.com/office/drawing/2016/5/9/chartex" xmlns:cx4="http://schemas.microsoft.com/office/drawing/2016/5/10/chartex" xmlns:cx5="http://schemas.microsoft.com/office/drawing/2016/5/11/chartex" xmlns:cx6="http://schemas.microsoft.com/office/drawing/2016/5/12/chartex" xmlns:cx7="http://schemas.microsoft.com/office/drawing/2016/5/13/chartex" xmlns:cx8="http://schemas.microsoft.com/office/drawing/2016/5/14/chartex" xmlns:mc="http://schemas.openxmlformats.org/markup-compatibility/2006" xmlns:aink="http://schemas.microsoft.com/office/drawing/2016/ink" xmlns:am3d="http://schemas.microsoft.com/office/drawing/2017/model3d" xmlns:o="urn:schemas-microsoft-com:office:office" xmlns:r="http://schemas.openxmlformats.org/officeDocument/2006/relationships" xmlns:m="http://schemas.openxmlformats.org/officeDocument/2006/math" xmlns:v="urn:schemas-microsoft-com:vml" xmlns:wp14="http://schemas.microsoft.com/office/word/2010/wordprocessingDrawing" xmlns:wp="http://schemas.openxmlformats.org/drawingml/2006/wordprocessingDrawing" xmlns:w10="urn:schemas-microsoft-com:office:word" xmlns:w="http://schemas.openxmlformats.org/wordprocessingml/2006/main" xmlns:w14="http://schemas.microsoft.com/office/word/2010/wordml" xmlns:w15="http://schemas.microsoft.com/office/word/2012/wordml" xmlns:w16se="http://schemas.microsoft.com/office/word/2015/wordml/symex" xmlns:wpg="http://schemas.microsoft.com/office/word/2010/wordprocessingGroup" xmlns:wpi="http://schemas.microsoft.com/office/word/2010/wordprocessingInk" xmlns:wne="http://schemas.microsoft.com/office/word/2006/wordml" xmlns:wps="http://schemas.microsoft.com/office/word/2010/wordprocessingShape" mc:Ignorable="w14 w15 w16se wp14">
+<w:document xmlns:wpc="http://schemas.microsoft.com/office/word/2010/wordprocessingCanvas" xmlns:cx="http://schemas.microsoft.com/office/drawing/2014/chartex" xmlns:cx1="http://schemas.microsoft.com/office/drawing/2015/9/8/chartex" xmlns:cx2="http://schemas.microsoft.com/office/drawing/2015/10/21/chartex" xmlns:cx3="http://schemas.microsoft.com/office/drawing/2016/5/9/chartex" xmlns:cx4="http://schemas.microsoft.com/office/drawing/2016/5/10/chartex" xmlns:cx5="http://schemas.microsoft.com/office/drawing/2016/5/11/chartex" xmlns:cx6="http://schemas.microsoft.com/office/drawing/2016/5/12/chartex" xmlns:cx7="http://schemas.microsoft.com/office/drawing/2016/5/13/chartex" xmlns:cx8="http://schemas.microsoft.com/office/drawing/2016/5/14/chartex" xmlns:mc="http://schemas.openxmlformats.org/markup-compatibility/2006" xmlns:aink="http://schemas.microsoft.com/office/drawing/2016/ink" xmlns:am3d="http://schemas.microsoft.com/office/drawing/2017/model3d" xmlns:o="urn:schemas-microsoft-com:office:office" xmlns:oel="http://schemas.microsoft.com/office/2019/extlst" xmlns:r="http://schemas.openxmlformats.org/officeDocument/2006/relationships" xmlns:m="http://schemas.openxmlformats.org/officeDocument/2006/math" xmlns:v="urn:schemas-microsoft-com:vml" xmlns:wp14="http://schemas.microsoft.com/office/word/2010/wordprocessingDrawing" xmlns:wp="http://schemas.openxmlformats.org/drawingml/2006/wordprocessingDrawing" xmlns:w10="urn:schemas-microsoft-com:office:word" xmlns:w="http://schemas.openxmlformats.org/wordprocessingml/2006/main" xmlns:w14="http://schemas.microsoft.com/office/word/2010/wordml" xmlns:w15="http://schemas.microsoft.com/office/word/2012/wordml" xmlns:w16cex="http://schemas.microsoft.com/office/word/2018/wordml/cex" xmlns:w16cid="http://schemas.microsoft.com/office/word/2016/wordml/cid" xmlns:w16="http://schemas.microsoft.com/office/word/2018/wordml" xmlns:w16sdtdh="http://schemas.microsoft.com/office/word/2020/wordml/sdtdatahash" xmlns:w16se="http://schemas.microsoft.com/office/word/2015/wordml/symex" xmlns:wpg="http://schemas.microsoft.com/office/word/2010/wordprocessingGroup" xmlns:wpi="http://schemas.microsoft.com/office/word/2010/wordprocessingInk" xmlns:wne="http://schemas.microsoft.com/office/word/2006/wordml" xmlns:wps="http://schemas.microsoft.com/office/word/2010/wordprocessingShape" mc:Ignorable="w14 w15 w16se w16cid w16 w16cex w16sdtdh wp14">
   <w:body>
     <w:p>
       <w:pPr>
@@ -8,8 +8,8 @@
           <w:lang w:val="en-US"/>
         </w:rPr>
       </w:pPr>
-      <w:bookmarkStart w:id="0" w:name="_GoBack"/>
       <w:proofErr w:type="spellStart"/>
+      <w:proofErr w:type="gramStart"/>
       <w:r>
         <w:rPr>
           <w:lang w:val="en-US"/>
@@ -27,7 +27,7 @@
         <w:rPr>
           <w:lang w:val="en-US"/>
         </w:rPr>
-        <w:t xml:space="preserve">2 </w:t>
+        <w:t xml:space="preserve"> </w:t>
       </w:r>
       <w:r>
         <w:rPr>
@@ -41,6 +41,7 @@
         </w:rPr>
         <w:t>res</w:t>
       </w:r>
+      <w:proofErr w:type="gramEnd"/>
       <w:r>
         <w:rPr>
           <w:lang w:val="en-US"/>
@@ -57,7 +58,13 @@
         <w:rPr>
           <w:lang w:val="en-US"/>
         </w:rPr>
-        <w:t xml:space="preserve">average speed, maximum speed </w:t>
+        <w:t>average speed, maximum speed</w:t>
+      </w:r>
+      <w:r>
+        <w:rPr>
+          <w:lang w:val="en-US"/>
+        </w:rPr>
+        <w:t xml:space="preserve"> </w:t>
       </w:r>
       <w:r>
         <w:rPr>
@@ -69,51 +76,45 @@
         <w:rPr>
           <w:lang w:val="en-US"/>
         </w:rPr>
-        <w:t>like a bike computer but</w:t>
-      </w:r>
-      <w:r>
-        <w:rPr>
-          <w:lang w:val="en-US"/>
-        </w:rPr>
-        <w:t xml:space="preserve"> with no cords</w:t>
-      </w:r>
-      <w:r>
-        <w:rPr>
-          <w:lang w:val="en-US"/>
-        </w:rPr>
-        <w:t xml:space="preserve"> or a simple Cardio Trainer app but with no bugging on social media etc</w:t>
-      </w:r>
-      <w:r>
-        <w:rPr>
-          <w:lang w:val="en-US"/>
-        </w:rPr>
-        <w:t xml:space="preserve">.  On the Jolla </w:t>
+        <w:t>like a bike.</w:t>
+      </w:r>
+      <w:r>
+        <w:rPr>
+          <w:lang w:val="en-US"/>
+        </w:rPr>
+        <w:t xml:space="preserve"> </w:t>
+      </w:r>
+      <w:r>
+        <w:rPr>
+          <w:lang w:val="en-US"/>
+        </w:rPr>
+        <w:t>Sweep right to the attached map page (Open Street Map</w:t>
+      </w:r>
+      <w:r>
+        <w:rPr>
+          <w:lang w:val="en-US"/>
+        </w:rPr>
+        <w:t xml:space="preserve"> or Satellite</w:t>
+      </w:r>
+      <w:r>
+        <w:rPr>
+          <w:lang w:val="en-US"/>
+        </w:rPr>
+        <w:t xml:space="preserve">) and you can log the track and save points of interests </w:t>
       </w:r>
       <w:proofErr w:type="gramStart"/>
       <w:r>
         <w:rPr>
           <w:lang w:val="en-US"/>
         </w:rPr>
-        <w:t>phone</w:t>
+        <w:t>e.g.</w:t>
       </w:r>
       <w:proofErr w:type="gramEnd"/>
       <w:r>
         <w:rPr>
           <w:lang w:val="en-US"/>
         </w:rPr>
-        <w:t xml:space="preserve"> it also works as a compass</w:t>
-      </w:r>
-      <w:r>
-        <w:rPr>
-          <w:lang w:val="en-US"/>
-        </w:rPr>
-        <w:t xml:space="preserve"> (not on Jolla C)</w:t>
-      </w:r>
-      <w:r>
-        <w:rPr>
-          <w:lang w:val="en-US"/>
-        </w:rPr>
-        <w:t>.</w:t>
+        <w:t xml:space="preserve"> hotspots for fishing picking mushrooms (that you don’t want to share :-) etc.</w:t>
       </w:r>
       <w:r>
         <w:rPr>
@@ -125,7 +126,13 @@
         <w:rPr>
           <w:lang w:val="en-US"/>
         </w:rPr>
-        <w:t>Sweep right to the attached map page (Open Street Map) and you can log the track and save points of interests e.g. hotspots for fishing picking mushrooms (that you don’t want to share :-) etc.</w:t>
+        <w:t xml:space="preserve"> Enable the back navigation press back arrow. </w:t>
+      </w:r>
+      <w:r>
+        <w:rPr>
+          <w:lang w:val="en-US"/>
+        </w:rPr>
+        <w:t xml:space="preserve">To save a track pull up the track list and press “Save” then press and hold and select rename to enter a name. For saving a hot spot press the pin button on the map. </w:t>
       </w:r>
       <w:r>
         <w:rPr>
@@ -137,27 +144,21 @@
         <w:rPr>
           <w:lang w:val="en-US"/>
         </w:rPr>
-        <w:t xml:space="preserve"> Enable the </w:t>
-      </w:r>
-      <w:proofErr w:type="gramStart"/>
-      <w:r>
-        <w:rPr>
-          <w:lang w:val="en-US"/>
-        </w:rPr>
-        <w:t>back navigation</w:t>
-      </w:r>
-      <w:proofErr w:type="gramEnd"/>
-      <w:r>
-        <w:rPr>
-          <w:lang w:val="en-US"/>
-        </w:rPr>
-        <w:t xml:space="preserve"> press back arrow. </w:t>
-      </w:r>
-      <w:r>
-        <w:rPr>
-          <w:lang w:val="en-US"/>
-        </w:rPr>
-        <w:t xml:space="preserve">To save a track pull up the track list and press “Save” then press and hold and select rename to enter a name. For saving a hot spot press the pin button on the map. </w:t>
+        <w:t>The tracks are saved as .</w:t>
+      </w:r>
+      <w:proofErr w:type="spellStart"/>
+      <w:r>
+        <w:rPr>
+          <w:lang w:val="en-US"/>
+        </w:rPr>
+        <w:t>gpx</w:t>
+      </w:r>
+      <w:proofErr w:type="spellEnd"/>
+      <w:r>
+        <w:rPr>
+          <w:lang w:val="en-US"/>
+        </w:rPr>
+        <w:t xml:space="preserve"> files under the Documents folder. These can be exported to other programs</w:t>
       </w:r>
       <w:r>
         <w:rPr>
@@ -165,6 +166,86 @@
         </w:rPr>
         <w:t xml:space="preserve"> </w:t>
       </w:r>
+      <w:proofErr w:type="spellStart"/>
+      <w:r>
+        <w:rPr>
+          <w:lang w:val="en-US"/>
+        </w:rPr>
+        <w:t>e.g</w:t>
+      </w:r>
+      <w:proofErr w:type="spellEnd"/>
+      <w:r>
+        <w:rPr>
+          <w:lang w:val="en-US"/>
+        </w:rPr>
+        <w:t xml:space="preserve"> google maps</w:t>
+      </w:r>
+      <w:r>
+        <w:rPr>
+          <w:lang w:val="en-US"/>
+        </w:rPr>
+        <w:t xml:space="preserve">. </w:t>
+      </w:r>
+      <w:r>
+        <w:rPr>
+          <w:lang w:val="en-US"/>
+        </w:rPr>
+        <w:t xml:space="preserve">Routes from </w:t>
+      </w:r>
+      <w:proofErr w:type="spellStart"/>
+      <w:r>
+        <w:rPr>
+          <w:lang w:val="en-US"/>
+        </w:rPr>
+        <w:t>e.g</w:t>
+      </w:r>
+      <w:proofErr w:type="spellEnd"/>
+      <w:r>
+        <w:rPr>
+          <w:lang w:val="en-US"/>
+        </w:rPr>
+        <w:t xml:space="preserve"> </w:t>
+      </w:r>
+      <w:proofErr w:type="spellStart"/>
+      <w:r>
+        <w:rPr>
+          <w:lang w:val="en-US"/>
+        </w:rPr>
+        <w:t>bikemap</w:t>
+      </w:r>
+      <w:proofErr w:type="spellEnd"/>
+      <w:r>
+        <w:rPr>
+          <w:lang w:val="en-US"/>
+        </w:rPr>
+        <w:t xml:space="preserve"> can be imported as </w:t>
+      </w:r>
+      <w:proofErr w:type="spellStart"/>
+      <w:r>
+        <w:rPr>
+          <w:lang w:val="en-US"/>
+        </w:rPr>
+        <w:t>gpx</w:t>
+      </w:r>
+      <w:proofErr w:type="spellEnd"/>
+      <w:r>
+        <w:rPr>
+          <w:lang w:val="en-US"/>
+        </w:rPr>
+        <w:t xml:space="preserve"> </w:t>
+      </w:r>
+      <w:r>
+        <w:rPr>
+          <w:lang w:val="en-US"/>
+        </w:rPr>
+        <w:t>from the download</w:t>
+      </w:r>
+      <w:r>
+        <w:rPr>
+          <w:lang w:val="en-US"/>
+        </w:rPr>
+        <w:t xml:space="preserve"> folder</w:t>
+      </w:r>
     </w:p>
     <w:p>
       <w:pPr>
@@ -272,7 +353,6 @@
         <w:t xml:space="preserve">To search press the magnifier and type a search phrase. Touch on results to center on findings. The type of object is displayed first.  </w:t>
       </w:r>
     </w:p>
-    <w:bookmarkEnd w:id="0"/>
     <w:p>
       <w:pPr>
         <w:rPr>
@@ -392,6 +472,39 @@
           <w:lang w:val="en-US"/>
         </w:rPr>
       </w:pPr>
+      <w:r>
+        <w:rPr>
+          <w:lang w:val="en-US"/>
+        </w:rPr>
+        <w:t xml:space="preserve">2.5-0 </w:t>
+      </w:r>
+    </w:p>
+    <w:p>
+      <w:pPr>
+        <w:rPr>
+          <w:lang w:val="en-US"/>
+        </w:rPr>
+      </w:pPr>
+      <w:r>
+        <w:rPr>
+          <w:lang w:val="en-US"/>
+        </w:rPr>
+        <w:t xml:space="preserve">- Add </w:t>
+      </w:r>
+      <w:proofErr w:type="spellStart"/>
+      <w:r>
+        <w:rPr>
+          <w:lang w:val="en-US"/>
+        </w:rPr>
+        <w:t>gpx</w:t>
+      </w:r>
+      <w:proofErr w:type="spellEnd"/>
+      <w:r>
+        <w:rPr>
+          <w:lang w:val="en-US"/>
+        </w:rPr>
+        <w:t xml:space="preserve"> import. Performance improvements of map</w:t>
+      </w:r>
     </w:p>
     <w:p>
       <w:pPr>
@@ -465,7 +578,7 @@
 </file>
 
 <file path=word/styles.xml><?xml version="1.0" encoding="utf-8"?>
-<w:styles xmlns:mc="http://schemas.openxmlformats.org/markup-compatibility/2006" xmlns:r="http://schemas.openxmlformats.org/officeDocument/2006/relationships" xmlns:w="http://schemas.openxmlformats.org/wordprocessingml/2006/main" xmlns:w14="http://schemas.microsoft.com/office/word/2010/wordml" xmlns:w15="http://schemas.microsoft.com/office/word/2012/wordml" xmlns:w16se="http://schemas.microsoft.com/office/word/2015/wordml/symex" mc:Ignorable="w14 w15 w16se">
+<w:styles xmlns:mc="http://schemas.openxmlformats.org/markup-compatibility/2006" xmlns:r="http://schemas.openxmlformats.org/officeDocument/2006/relationships" xmlns:w="http://schemas.openxmlformats.org/wordprocessingml/2006/main" xmlns:w14="http://schemas.microsoft.com/office/word/2010/wordml" xmlns:w15="http://schemas.microsoft.com/office/word/2012/wordml" xmlns:w16cex="http://schemas.microsoft.com/office/word/2018/wordml/cex" xmlns:w16cid="http://schemas.microsoft.com/office/word/2016/wordml/cid" xmlns:w16="http://schemas.microsoft.com/office/word/2018/wordml" xmlns:w16sdtdh="http://schemas.microsoft.com/office/word/2020/wordml/sdtdatahash" xmlns:w16se="http://schemas.microsoft.com/office/word/2015/wordml/symex" mc:Ignorable="w14 w15 w16se w16cid w16 w16cex w16sdtdh">
   <w:docDefaults>
     <w:rPrDefault>
       <w:rPr>
@@ -481,7 +594,7 @@
       </w:pPr>
     </w:pPrDefault>
   </w:docDefaults>
-  <w:latentStyles w:defLockedState="0" w:defUIPriority="99" w:defSemiHidden="0" w:defUnhideWhenUsed="0" w:defQFormat="0" w:count="375">
+  <w:latentStyles w:defLockedState="0" w:defUIPriority="99" w:defSemiHidden="0" w:defUnhideWhenUsed="0" w:defQFormat="0" w:count="376">
     <w:lsdException w:name="Normal" w:uiPriority="0" w:qFormat="1"/>
     <w:lsdException w:name="heading 1" w:uiPriority="9" w:qFormat="1"/>
     <w:lsdException w:name="heading 2" w:semiHidden="1" w:uiPriority="9" w:unhideWhenUsed="1" w:qFormat="1"/>
@@ -587,7 +700,6 @@
     <w:lsdException w:name="HTML Sample" w:semiHidden="1" w:unhideWhenUsed="1"/>
     <w:lsdException w:name="HTML Typewriter" w:semiHidden="1" w:unhideWhenUsed="1"/>
     <w:lsdException w:name="HTML Variable" w:semiHidden="1" w:unhideWhenUsed="1"/>
-    <w:lsdException w:name="Normal Table" w:semiHidden="1" w:unhideWhenUsed="1"/>
     <w:lsdException w:name="annotation subject" w:semiHidden="1" w:unhideWhenUsed="1"/>
     <w:lsdException w:name="No List" w:semiHidden="1" w:unhideWhenUsed="1"/>
     <w:lsdException w:name="Outline List 1" w:semiHidden="1" w:unhideWhenUsed="1"/>
@@ -634,10 +746,8 @@
     <w:lsdException w:name="Table Subtle 2" w:semiHidden="1" w:unhideWhenUsed="1"/>
     <w:lsdException w:name="Table Web 1" w:semiHidden="1" w:unhideWhenUsed="1"/>
     <w:lsdException w:name="Table Web 2" w:semiHidden="1" w:unhideWhenUsed="1"/>
-    <w:lsdException w:name="Table Web 3" w:semiHidden="1" w:unhideWhenUsed="1"/>
     <w:lsdException w:name="Balloon Text" w:semiHidden="1" w:unhideWhenUsed="1"/>
     <w:lsdException w:name="Table Grid" w:uiPriority="39"/>
-    <w:lsdException w:name="Table Theme" w:semiHidden="1" w:unhideWhenUsed="1"/>
     <w:lsdException w:name="Placeholder Text" w:semiHidden="1"/>
     <w:lsdException w:name="No Spacing" w:uiPriority="1" w:qFormat="1"/>
     <w:lsdException w:name="Light Shading" w:uiPriority="60"/>
@@ -857,6 +967,7 @@
     <w:lsdException w:name="Smart Hyperlink" w:semiHidden="1" w:unhideWhenUsed="1"/>
     <w:lsdException w:name="Hashtag" w:semiHidden="1" w:unhideWhenUsed="1"/>
     <w:lsdException w:name="Unresolved Mention" w:semiHidden="1" w:unhideWhenUsed="1"/>
+    <w:lsdException w:name="Smart Link" w:semiHidden="1" w:unhideWhenUsed="1"/>
   </w:latentStyles>
   <w:style w:type="paragraph" w:default="1" w:styleId="Normal">
     <w:name w:val="Normal"/>

</xml_diff>